<commit_message>
created static material.xml; created json list from word document for objtyp + typeins.json; changed convert-rdf.xqm to prevent accidental change of static files added some instance to form
</commit_message>
<xml_diff>
--- a/doc/mapped.docx
+++ b/doc/mapped.docx
@@ -972,7 +972,21 @@
             <w:rStyle w:val="Hyperlink"/>
             <w:rFonts w:ascii="Times New Roman" w:hAnsi="Times New Roman" w:cs="Times New Roman"/>
           </w:rPr>
-          <w:t>/data/api#v</w:t>
+          <w:t>/data/a</w:t>
+        </w:r>
+        <w:r>
+          <w:rPr>
+            <w:rStyle w:val="Hyperlink"/>
+            <w:rFonts w:ascii="Times New Roman" w:hAnsi="Times New Roman" w:cs="Times New Roman"/>
+          </w:rPr>
+          <w:t>p</w:t>
+        </w:r>
+        <w:r>
+          <w:rPr>
+            <w:rStyle w:val="Hyperlink"/>
+            <w:rFonts w:ascii="Times New Roman" w:hAnsi="Times New Roman" w:cs="Times New Roman"/>
+          </w:rPr>
+          <w:t>i#v</w:t>
         </w:r>
         <w:r>
           <w:rPr>
@@ -11710,6 +11724,61 @@
       <w:pPr>
         <w:rPr>
           <w:rFonts w:ascii="Times New Roman" w:hAnsi="Times New Roman" w:cs="Times New Roman"/>
+          <w:color w:val="FF0000"/>
+          <w:lang w:val="en-US"/>
+        </w:rPr>
+      </w:pPr>
+      <w:r>
+        <w:rPr>
+          <w:rFonts w:ascii="Times New Roman" w:hAnsi="Times New Roman" w:cs="Times New Roman"/>
+          <w:color w:val="FF0000"/>
+          <w:lang w:val="en-US"/>
+        </w:rPr>
+        <w:t>Can find ‘</w:t>
+      </w:r>
+      <w:proofErr w:type="spellStart"/>
+      <w:r>
+        <w:rPr>
+          <w:rFonts w:ascii="Times New Roman" w:hAnsi="Times New Roman" w:cs="Times New Roman"/>
+          <w:color w:val="FF0000"/>
+          <w:lang w:val="en-US"/>
+        </w:rPr>
+        <w:t>langUsage</w:t>
+      </w:r>
+      <w:proofErr w:type="spellEnd"/>
+      <w:r>
+        <w:rPr>
+          <w:rFonts w:ascii="Times New Roman" w:hAnsi="Times New Roman" w:cs="Times New Roman"/>
+          <w:color w:val="FF0000"/>
+          <w:lang w:val="en-US"/>
+        </w:rPr>
+        <w:t>’ element just under ‘</w:t>
+      </w:r>
+      <w:proofErr w:type="spellStart"/>
+      <w:r>
+        <w:rPr>
+          <w:rFonts w:ascii="Times New Roman" w:hAnsi="Times New Roman" w:cs="Times New Roman"/>
+          <w:color w:val="FF0000"/>
+          <w:lang w:val="en-US"/>
+        </w:rPr>
+        <w:t>profileDesc</w:t>
+      </w:r>
+      <w:proofErr w:type="spellEnd"/>
+      <w:proofErr w:type="gramStart"/>
+      <w:r>
+        <w:rPr>
+          <w:rFonts w:ascii="Times New Roman" w:hAnsi="Times New Roman" w:cs="Times New Roman"/>
+          <w:color w:val="FF0000"/>
+          <w:lang w:val="en-US"/>
+        </w:rPr>
+        <w:t>’ ?!</w:t>
+      </w:r>
+      <w:proofErr w:type="gramEnd"/>
+    </w:p>
+    <w:p>
+      <w:pPr>
+        <w:rPr>
+          <w:rFonts w:ascii="Times New Roman" w:hAnsi="Times New Roman" w:cs="Times New Roman"/>
           <w:lang w:val="en-US"/>
         </w:rPr>
       </w:pPr>
@@ -12312,6 +12381,7 @@
           <w:bCs/>
           <w:highlight w:val="yellow"/>
         </w:rPr>
+        <w:lastRenderedPageBreak/>
         <w:t>Geographie</w:t>
       </w:r>
       <w:proofErr w:type="gramEnd"/>

</xml_diff>